<commit_message>
Added plots and cleaned up code
</commit_message>
<xml_diff>
--- a/ML Project 2 Report.docx
+++ b/ML Project 2 Report.docx
@@ -14,12 +14,17 @@
     <w:p>
       <w:pPr>
         <w:pStyle w:val="Heading1"/>
+        <w:spacing w:line="360" w:lineRule="auto"/>
       </w:pPr>
       <w:r>
         <w:t>Introduction</w:t>
       </w:r>
     </w:p>
-    <w:p/>
+    <w:p>
+      <w:pPr>
+        <w:spacing w:line="360" w:lineRule="auto"/>
+      </w:pPr>
+    </w:p>
     <w:p>
       <w:pPr>
         <w:spacing w:line="360" w:lineRule="auto"/>
@@ -94,10 +99,10 @@
           <w:noProof/>
         </w:rPr>
         <w:drawing>
-          <wp:inline distT="0" distB="0" distL="0" distR="0" wp14:anchorId="156247EC" wp14:editId="362CC2D3">
-            <wp:extent cx="2915920" cy="1483360"/>
-            <wp:effectExtent l="0" t="0" r="5080" b="2540"/>
-            <wp:docPr id="1" name="Picture 1" descr="Chart, histogram&#10;&#10;Description automatically generated"/>
+          <wp:inline distT="0" distB="0" distL="0" distR="0" wp14:anchorId="7FCE4D2D" wp14:editId="10543DAC">
+            <wp:extent cx="2580005" cy="1488323"/>
+            <wp:effectExtent l="0" t="0" r="0" b="0"/>
+            <wp:docPr id="2" name="Picture 2" descr="Chart, line chart&#10;&#10;Description automatically generated"/>
             <wp:cNvGraphicFramePr>
               <a:graphicFrameLocks xmlns:a="http://schemas.openxmlformats.org/drawingml/2006/main" noChangeAspect="1"/>
             </wp:cNvGraphicFramePr>
@@ -105,7 +110,7 @@
               <a:graphicData uri="http://schemas.openxmlformats.org/drawingml/2006/picture">
                 <pic:pic xmlns:pic="http://schemas.openxmlformats.org/drawingml/2006/picture">
                   <pic:nvPicPr>
-                    <pic:cNvPr id="1" name="Picture 1" descr="Chart, histogram&#10;&#10;Description automatically generated"/>
+                    <pic:cNvPr id="2" name="Picture 2" descr="Chart, line chart&#10;&#10;Description automatically generated"/>
                     <pic:cNvPicPr/>
                   </pic:nvPicPr>
                   <pic:blipFill>
@@ -123,7 +128,7 @@
                   <pic:spPr>
                     <a:xfrm>
                       <a:off x="0" y="0"/>
-                      <a:ext cx="2954060" cy="1502762"/>
+                      <a:ext cx="2649464" cy="1528392"/>
                     </a:xfrm>
                     <a:prstGeom prst="rect">
                       <a:avLst/>
@@ -140,7 +145,7 @@
           <w:noProof/>
         </w:rPr>
         <w:drawing>
-          <wp:inline distT="0" distB="0" distL="0" distR="0" wp14:anchorId="03ED4EA9" wp14:editId="6B358D08">
+          <wp:inline distT="0" distB="0" distL="0" distR="0" wp14:anchorId="03ED4EA9" wp14:editId="4A295BAA">
             <wp:extent cx="2867660" cy="1483360"/>
             <wp:effectExtent l="0" t="0" r="2540" b="2540"/>
             <wp:docPr id="3" name="Picture 3" descr="Chart, bar chart&#10;&#10;Description automatically generated"/>
@@ -245,30 +250,18 @@
       <w:pPr>
         <w:spacing w:line="360" w:lineRule="auto"/>
       </w:pPr>
-      <w:r>
-        <w:t xml:space="preserve">Figure 1.1 showcases the silhouette score for clusters ranging from 2 to 57. We can see that the silhouette score is decreasing as the number of clusters increases, most notably the sharp </w:t>
-      </w:r>
+    </w:p>
+    <w:p>
+      <w:pPr>
+        <w:spacing w:line="360" w:lineRule="auto"/>
+      </w:pPr>
       <w:r>
         <w:lastRenderedPageBreak/>
-        <w:t>change in the start</w:t>
-      </w:r>
-      <w:r>
-        <w:t xml:space="preserve"> which we see the silhouette scores drop from zero and going towards -1. This trend clearly shows that we go from a value near 0 which means the cluster boundaries are close but different but just before 10 clusters we cross the zero mark. As the number of clusters increase, we are drifting closer to being some outliers and clusters are mixing with each other. The adjusted rand score calculates how correct the clustering was and the different results from the clusters is visualized in Figure 1.</w:t>
-      </w:r>
-      <w:r>
-        <w:t>2</w:t>
-      </w:r>
-      <w:r>
-        <w:t xml:space="preserve"> and we can conclude that this algorithm was not too efficient with assigning clusters due to the low values.</w:t>
-      </w:r>
-      <w:r>
-        <w:t xml:space="preserve"> Below we attempt to visualize the clusters at the cluster which yielded the best silhouette score.</w:t>
-      </w:r>
-    </w:p>
-    <w:p>
-      <w:pPr>
-        <w:spacing w:line="360" w:lineRule="auto"/>
-      </w:pPr>
+        <w:t xml:space="preserve">Figure 1.1 showcases the silhouette scores of KMeans clustering. While there are outliers, they are all within or close to 0. This is means that the number of clusters ranging from 3 to 57 are somewhat “optimal” as they are close to 0 and this signifies that the cluster is very close and sharing some of other cluster’s decision boundaries. </w:t>
+      </w:r>
+      <w:r>
+        <w:t>The adjusted random scores for all 3 clusters are under 0.65 therefore it is not a very accurate clustering algorithm.</w:t>
+      </w:r>
     </w:p>
     <w:sectPr>
       <w:pgSz w:w="12240" w:h="15840"/>

</xml_diff>